<commit_message>
Added more info on the docs, using react to create the app, added just a simple country picker using LCG
</commit_message>
<xml_diff>
--- a/Country-Swiper/Country-Swiper.docx
+++ b/Country-Swiper/Country-Swiper.docx
@@ -3,7 +3,21 @@
 <w:document xmlns:wpc="http://schemas.microsoft.com/office/word/2010/wordprocessingCanvas" xmlns:cx="http://schemas.microsoft.com/office/drawing/2014/chartex" xmlns:cx1="http://schemas.microsoft.com/office/drawing/2015/9/8/chartex" xmlns:cx2="http://schemas.microsoft.com/office/drawing/2015/10/21/chartex" xmlns:cx3="http://schemas.microsoft.com/office/drawing/2016/5/9/chartex" xmlns:cx4="http://schemas.microsoft.com/office/drawing/2016/5/10/chartex" xmlns:cx5="http://schemas.microsoft.com/office/drawing/2016/5/11/chartex" xmlns:cx6="http://schemas.microsoft.com/office/drawing/2016/5/12/chartex" xmlns:cx7="http://schemas.microsoft.com/office/drawing/2016/5/13/chartex" xmlns:cx8="http://schemas.microsoft.com/office/drawing/2016/5/14/chartex" xmlns:mc="http://schemas.openxmlformats.org/markup-compatibility/2006" xmlns:aink="http://schemas.microsoft.com/office/drawing/2016/ink" xmlns:am3d="http://schemas.microsoft.com/office/drawing/2017/model3d" xmlns:o="urn:schemas-microsoft-com:office:office" xmlns:r="http://schemas.openxmlformats.org/officeDocument/2006/relationships" xmlns:m="http://schemas.openxmlformats.org/officeDocument/2006/math" xmlns:v="urn:schemas-microsoft-com:vml" xmlns:wp14="http://schemas.microsoft.com/office/word/2010/wordprocessingDrawing" xmlns:wp="http://schemas.openxmlformats.org/drawingml/2006/wordprocessingDrawing" xmlns:w10="urn:schemas-microsoft-com:office:word" xmlns:w="http://schemas.openxmlformats.org/wordprocessingml/2006/main" xmlns:w14="http://schemas.microsoft.com/office/word/2010/wordml" xmlns:w15="http://schemas.microsoft.com/office/word/2012/wordml" xmlns:w16cex="http://schemas.microsoft.com/office/word/2018/wordml/cex" xmlns:w16cid="http://schemas.microsoft.com/office/word/2016/wordml/cid" xmlns:w16="http://schemas.microsoft.com/office/word/2018/wordml" xmlns:w16se="http://schemas.microsoft.com/office/word/2015/wordml/symex" xmlns:wpg="http://schemas.microsoft.com/office/word/2010/wordprocessingGroup" xmlns:wpi="http://schemas.microsoft.com/office/word/2010/wordprocessingInk" xmlns:wne="http://schemas.microsoft.com/office/word/2006/wordml" xmlns:wps="http://schemas.microsoft.com/office/word/2010/wordprocessingShape" mc:Ignorable="w14 w15 w16se w16cid w16 w16cex wp14">
   <w:body>
     <w:p>
-      <w:r>
+      <w:pPr>
+        <w:rPr>
+          <w:b/>
+          <w:bCs/>
+          <w:sz w:val="28"/>
+          <w:szCs w:val="28"/>
+        </w:rPr>
+      </w:pPr>
+      <w:r>
+        <w:rPr>
+          <w:b/>
+          <w:bCs/>
+          <w:sz w:val="28"/>
+          <w:szCs w:val="28"/>
+        </w:rPr>
         <w:t>HOBBY PROJECT: COUNTRY SWIPER</w:t>
       </w:r>
     </w:p>
@@ -42,7 +56,7 @@
                     </pic:cNvPicPr>
                   </pic:nvPicPr>
                   <pic:blipFill>
-                    <a:blip r:embed="rId4" cstate="print">
+                    <a:blip r:embed="rId5" cstate="print">
                       <a:extLst>
                         <a:ext uri="{28A0092B-C50C-407E-A947-70E740481C1C}">
                           <a14:useLocalDpi xmlns:a14="http://schemas.microsoft.com/office/drawing/2010/main" val="0"/>
@@ -95,13 +109,113 @@
     </w:p>
     <w:p>
       <w:r>
-        <w:t>Since the current code is only one module called index.js, the first job is to try to figure out the current structure</w:t>
-      </w:r>
-      <w:r>
-        <w:t xml:space="preserve"> and set up a git</w:t>
-      </w:r>
-      <w:r>
-        <w:t>.</w:t>
+        <w:t xml:space="preserve">So </w:t>
+      </w:r>
+      <w:r>
+        <w:t>far,</w:t>
+      </w:r>
+      <w:r>
+        <w:t xml:space="preserve"> I have added a random seed generator called LCG, that allows me to seed the random country I will pick. </w:t>
+      </w:r>
+      <w:r>
+        <w:t>Here is a rough sketch of how this program will work:</w:t>
+      </w:r>
+    </w:p>
+    <w:p>
+      <w:r>
+        <w:rPr>
+          <w:noProof/>
+        </w:rPr>
+        <w:drawing>
+          <wp:anchor distT="0" distB="0" distL="114300" distR="114300" simplePos="0" relativeHeight="251658240" behindDoc="0" locked="0" layoutInCell="1" allowOverlap="1" wp14:anchorId="4AFE8A2B" wp14:editId="675C8160">
+            <wp:simplePos x="0" y="0"/>
+            <wp:positionH relativeFrom="column">
+              <wp:posOffset>3810</wp:posOffset>
+            </wp:positionH>
+            <wp:positionV relativeFrom="paragraph">
+              <wp:posOffset>-635</wp:posOffset>
+            </wp:positionV>
+            <wp:extent cx="3724275" cy="3619170"/>
+            <wp:effectExtent l="0" t="0" r="0" b="635"/>
+            <wp:wrapSquare wrapText="bothSides"/>
+            <wp:docPr id="2" name="Kuva 2"/>
+            <wp:cNvGraphicFramePr>
+              <a:graphicFrameLocks xmlns:a="http://schemas.openxmlformats.org/drawingml/2006/main" noChangeAspect="1"/>
+            </wp:cNvGraphicFramePr>
+            <a:graphic xmlns:a="http://schemas.openxmlformats.org/drawingml/2006/main">
+              <a:graphicData uri="http://schemas.openxmlformats.org/drawingml/2006/picture">
+                <pic:pic xmlns:pic="http://schemas.openxmlformats.org/drawingml/2006/picture">
+                  <pic:nvPicPr>
+                    <pic:cNvPr id="1" name=""/>
+                    <pic:cNvPicPr/>
+                  </pic:nvPicPr>
+                  <pic:blipFill>
+                    <a:blip r:embed="rId6">
+                      <a:extLst>
+                        <a:ext uri="{28A0092B-C50C-407E-A947-70E740481C1C}">
+                          <a14:useLocalDpi xmlns:a14="http://schemas.microsoft.com/office/drawing/2010/main" val="0"/>
+                        </a:ext>
+                      </a:extLst>
+                    </a:blip>
+                    <a:stretch>
+                      <a:fillRect/>
+                    </a:stretch>
+                  </pic:blipFill>
+                  <pic:spPr>
+                    <a:xfrm>
+                      <a:off x="0" y="0"/>
+                      <a:ext cx="3724275" cy="3619170"/>
+                    </a:xfrm>
+                    <a:prstGeom prst="rect">
+                      <a:avLst/>
+                    </a:prstGeom>
+                  </pic:spPr>
+                </pic:pic>
+              </a:graphicData>
+            </a:graphic>
+          </wp:anchor>
+        </w:drawing>
+      </w:r>
+    </w:p>
+    <w:p>
+      <w:r>
+        <w:t>Things to note:</w:t>
+      </w:r>
+    </w:p>
+    <w:p>
+      <w:pPr>
+        <w:pStyle w:val="Luettelokappale"/>
+        <w:numPr>
+          <w:ilvl w:val="0"/>
+          <w:numId w:val="1"/>
+        </w:numPr>
+      </w:pPr>
+      <w:r>
+        <w:t xml:space="preserve">The problem might be with URL sharing, since this is my first time creating a program that lets users interact with each other in real time. </w:t>
+      </w:r>
+    </w:p>
+    <w:p>
+      <w:pPr>
+        <w:pStyle w:val="Luettelokappale"/>
+        <w:numPr>
+          <w:ilvl w:val="0"/>
+          <w:numId w:val="1"/>
+        </w:numPr>
+      </w:pPr>
+      <w:r>
+        <w:t>Might be smart to instead use seed to pick 10 countries which are given in truly random order, and if those countries do not find a match pick another 10 by varying seed by constant. This makes the program more interesting in my opinion.</w:t>
+      </w:r>
+    </w:p>
+    <w:p>
+      <w:pPr>
+        <w:pStyle w:val="Luettelokappale"/>
+        <w:numPr>
+          <w:ilvl w:val="0"/>
+          <w:numId w:val="1"/>
+        </w:numPr>
+      </w:pPr>
+      <w:r>
+        <w:t>Using the RESTful API we can display interesting data about the countries in the “yes” or “no” screen.</w:t>
       </w:r>
     </w:p>
     <w:sectPr>
@@ -112,6 +226,127 @@
     </w:sectPr>
   </w:body>
 </w:document>
+</file>
+
+<file path=word/numbering.xml><?xml version="1.0" encoding="utf-8"?>
+<w:numbering xmlns:wpc="http://schemas.microsoft.com/office/word/2010/wordprocessingCanvas" xmlns:cx="http://schemas.microsoft.com/office/drawing/2014/chartex" xmlns:cx1="http://schemas.microsoft.com/office/drawing/2015/9/8/chartex" xmlns:cx2="http://schemas.microsoft.com/office/drawing/2015/10/21/chartex" xmlns:cx3="http://schemas.microsoft.com/office/drawing/2016/5/9/chartex" xmlns:cx4="http://schemas.microsoft.com/office/drawing/2016/5/10/chartex" xmlns:cx5="http://schemas.microsoft.com/office/drawing/2016/5/11/chartex" xmlns:cx6="http://schemas.microsoft.com/office/drawing/2016/5/12/chartex" xmlns:cx7="http://schemas.microsoft.com/office/drawing/2016/5/13/chartex" xmlns:cx8="http://schemas.microsoft.com/office/drawing/2016/5/14/chartex" xmlns:mc="http://schemas.openxmlformats.org/markup-compatibility/2006" xmlns:aink="http://schemas.microsoft.com/office/drawing/2016/ink" xmlns:am3d="http://schemas.microsoft.com/office/drawing/2017/model3d" xmlns:o="urn:schemas-microsoft-com:office:office" xmlns:r="http://schemas.openxmlformats.org/officeDocument/2006/relationships" xmlns:m="http://schemas.openxmlformats.org/officeDocument/2006/math" xmlns:v="urn:schemas-microsoft-com:vml" xmlns:wp14="http://schemas.microsoft.com/office/word/2010/wordprocessingDrawing" xmlns:wp="http://schemas.openxmlformats.org/drawingml/2006/wordprocessingDrawing" xmlns:w10="urn:schemas-microsoft-com:office:word" xmlns:w="http://schemas.openxmlformats.org/wordprocessingml/2006/main" xmlns:w14="http://schemas.microsoft.com/office/word/2010/wordml" xmlns:w15="http://schemas.microsoft.com/office/word/2012/wordml" xmlns:w16cex="http://schemas.microsoft.com/office/word/2018/wordml/cex" xmlns:w16cid="http://schemas.microsoft.com/office/word/2016/wordml/cid" xmlns:w16="http://schemas.microsoft.com/office/word/2018/wordml" xmlns:w16se="http://schemas.microsoft.com/office/word/2015/wordml/symex" xmlns:wpg="http://schemas.microsoft.com/office/word/2010/wordprocessingGroup" xmlns:wpi="http://schemas.microsoft.com/office/word/2010/wordprocessingInk" xmlns:wne="http://schemas.microsoft.com/office/word/2006/wordml" xmlns:wps="http://schemas.microsoft.com/office/word/2010/wordprocessingShape" mc:Ignorable="w14 w15 w16se w16cid w16 w16cex wp14">
+  <w:abstractNum w:abstractNumId="0" w15:restartNumberingAfterBreak="0">
+    <w:nsid w:val="102172CD"/>
+    <w:multiLevelType w:val="hybridMultilevel"/>
+    <w:tmpl w:val="E1BC8B66"/>
+    <w:lvl w:ilvl="0" w:tplc="04090001">
+      <w:start w:val="1"/>
+      <w:numFmt w:val="bullet"/>
+      <w:lvlText w:val=""/>
+      <w:lvlJc w:val="left"/>
+      <w:pPr>
+        <w:ind w:left="720" w:hanging="360"/>
+      </w:pPr>
+      <w:rPr>
+        <w:rFonts w:ascii="Symbol" w:hAnsi="Symbol" w:hint="default"/>
+      </w:rPr>
+    </w:lvl>
+    <w:lvl w:ilvl="1" w:tplc="04090003" w:tentative="1">
+      <w:start w:val="1"/>
+      <w:numFmt w:val="bullet"/>
+      <w:lvlText w:val="o"/>
+      <w:lvlJc w:val="left"/>
+      <w:pPr>
+        <w:ind w:left="1440" w:hanging="360"/>
+      </w:pPr>
+      <w:rPr>
+        <w:rFonts w:ascii="Courier New" w:hAnsi="Courier New" w:cs="Courier New" w:hint="default"/>
+      </w:rPr>
+    </w:lvl>
+    <w:lvl w:ilvl="2" w:tplc="04090005" w:tentative="1">
+      <w:start w:val="1"/>
+      <w:numFmt w:val="bullet"/>
+      <w:lvlText w:val=""/>
+      <w:lvlJc w:val="left"/>
+      <w:pPr>
+        <w:ind w:left="2160" w:hanging="360"/>
+      </w:pPr>
+      <w:rPr>
+        <w:rFonts w:ascii="Wingdings" w:hAnsi="Wingdings" w:hint="default"/>
+      </w:rPr>
+    </w:lvl>
+    <w:lvl w:ilvl="3" w:tplc="04090001" w:tentative="1">
+      <w:start w:val="1"/>
+      <w:numFmt w:val="bullet"/>
+      <w:lvlText w:val=""/>
+      <w:lvlJc w:val="left"/>
+      <w:pPr>
+        <w:ind w:left="2880" w:hanging="360"/>
+      </w:pPr>
+      <w:rPr>
+        <w:rFonts w:ascii="Symbol" w:hAnsi="Symbol" w:hint="default"/>
+      </w:rPr>
+    </w:lvl>
+    <w:lvl w:ilvl="4" w:tplc="04090003" w:tentative="1">
+      <w:start w:val="1"/>
+      <w:numFmt w:val="bullet"/>
+      <w:lvlText w:val="o"/>
+      <w:lvlJc w:val="left"/>
+      <w:pPr>
+        <w:ind w:left="3600" w:hanging="360"/>
+      </w:pPr>
+      <w:rPr>
+        <w:rFonts w:ascii="Courier New" w:hAnsi="Courier New" w:cs="Courier New" w:hint="default"/>
+      </w:rPr>
+    </w:lvl>
+    <w:lvl w:ilvl="5" w:tplc="04090005" w:tentative="1">
+      <w:start w:val="1"/>
+      <w:numFmt w:val="bullet"/>
+      <w:lvlText w:val=""/>
+      <w:lvlJc w:val="left"/>
+      <w:pPr>
+        <w:ind w:left="4320" w:hanging="360"/>
+      </w:pPr>
+      <w:rPr>
+        <w:rFonts w:ascii="Wingdings" w:hAnsi="Wingdings" w:hint="default"/>
+      </w:rPr>
+    </w:lvl>
+    <w:lvl w:ilvl="6" w:tplc="04090001" w:tentative="1">
+      <w:start w:val="1"/>
+      <w:numFmt w:val="bullet"/>
+      <w:lvlText w:val=""/>
+      <w:lvlJc w:val="left"/>
+      <w:pPr>
+        <w:ind w:left="5040" w:hanging="360"/>
+      </w:pPr>
+      <w:rPr>
+        <w:rFonts w:ascii="Symbol" w:hAnsi="Symbol" w:hint="default"/>
+      </w:rPr>
+    </w:lvl>
+    <w:lvl w:ilvl="7" w:tplc="04090003" w:tentative="1">
+      <w:start w:val="1"/>
+      <w:numFmt w:val="bullet"/>
+      <w:lvlText w:val="o"/>
+      <w:lvlJc w:val="left"/>
+      <w:pPr>
+        <w:ind w:left="5760" w:hanging="360"/>
+      </w:pPr>
+      <w:rPr>
+        <w:rFonts w:ascii="Courier New" w:hAnsi="Courier New" w:cs="Courier New" w:hint="default"/>
+      </w:rPr>
+    </w:lvl>
+    <w:lvl w:ilvl="8" w:tplc="04090005" w:tentative="1">
+      <w:start w:val="1"/>
+      <w:numFmt w:val="bullet"/>
+      <w:lvlText w:val=""/>
+      <w:lvlJc w:val="left"/>
+      <w:pPr>
+        <w:ind w:left="6480" w:hanging="360"/>
+      </w:pPr>
+      <w:rPr>
+        <w:rFonts w:ascii="Wingdings" w:hAnsi="Wingdings" w:hint="default"/>
+      </w:rPr>
+    </w:lvl>
+  </w:abstractNum>
+  <w:num w:numId="1">
+    <w:abstractNumId w:val="0"/>
+  </w:num>
+</w:numbering>
 </file>
 
 <file path=word/styles.xml><?xml version="1.0" encoding="utf-8"?>
@@ -540,6 +775,17 @@
     <w:semiHidden/>
     <w:unhideWhenUsed/>
   </w:style>
+  <w:style w:type="paragraph" w:styleId="Luettelokappale">
+    <w:name w:val="List Paragraph"/>
+    <w:basedOn w:val="Normaali"/>
+    <w:uiPriority w:val="34"/>
+    <w:qFormat/>
+    <w:rsid w:val="00460DC3"/>
+    <w:pPr>
+      <w:ind w:left="720"/>
+      <w:contextualSpacing/>
+    </w:pPr>
+  </w:style>
 </w:styles>
 </file>
 

</xml_diff>

<commit_message>
added backend, updated docs to reflect current plans and work
</commit_message>
<xml_diff>
--- a/Country-Swiper/Country-Swiper.docx
+++ b/Country-Swiper/Country-Swiper.docx
@@ -216,6 +216,307 @@
       </w:pPr>
       <w:r>
         <w:t>Using the RESTful API we can display interesting data about the countries in the “yes” or “no” screen.</w:t>
+      </w:r>
+    </w:p>
+    <w:p/>
+    <w:p/>
+    <w:p/>
+    <w:p/>
+    <w:p>
+      <w:r>
+        <w:rPr>
+          <w:noProof/>
+        </w:rPr>
+        <w:lastRenderedPageBreak/>
+        <w:drawing>
+          <wp:anchor distT="0" distB="0" distL="114300" distR="114300" simplePos="0" relativeHeight="251659264" behindDoc="1" locked="0" layoutInCell="1" allowOverlap="1" wp14:anchorId="427A3D66" wp14:editId="31BFE79B">
+            <wp:simplePos x="0" y="0"/>
+            <wp:positionH relativeFrom="margin">
+              <wp:posOffset>3225724</wp:posOffset>
+            </wp:positionH>
+            <wp:positionV relativeFrom="paragraph">
+              <wp:posOffset>432</wp:posOffset>
+            </wp:positionV>
+            <wp:extent cx="2877185" cy="3408680"/>
+            <wp:effectExtent l="0" t="0" r="0" b="1270"/>
+            <wp:wrapTight wrapText="bothSides">
+              <wp:wrapPolygon edited="0">
+                <wp:start x="0" y="0"/>
+                <wp:lineTo x="0" y="21487"/>
+                <wp:lineTo x="21452" y="21487"/>
+                <wp:lineTo x="21452" y="0"/>
+                <wp:lineTo x="0" y="0"/>
+              </wp:wrapPolygon>
+            </wp:wrapTight>
+            <wp:docPr id="3" name="Kuva 3"/>
+            <wp:cNvGraphicFramePr>
+              <a:graphicFrameLocks xmlns:a="http://schemas.openxmlformats.org/drawingml/2006/main" noChangeAspect="1"/>
+            </wp:cNvGraphicFramePr>
+            <a:graphic xmlns:a="http://schemas.openxmlformats.org/drawingml/2006/main">
+              <a:graphicData uri="http://schemas.openxmlformats.org/drawingml/2006/picture">
+                <pic:pic xmlns:pic="http://schemas.openxmlformats.org/drawingml/2006/picture">
+                  <pic:nvPicPr>
+                    <pic:cNvPr id="0" name="Picture 1"/>
+                    <pic:cNvPicPr>
+                      <a:picLocks noChangeAspect="1" noChangeArrowheads="1"/>
+                    </pic:cNvPicPr>
+                  </pic:nvPicPr>
+                  <pic:blipFill>
+                    <a:blip r:embed="rId7">
+                      <a:extLst>
+                        <a:ext uri="{28A0092B-C50C-407E-A947-70E740481C1C}">
+                          <a14:useLocalDpi xmlns:a14="http://schemas.microsoft.com/office/drawing/2010/main" val="0"/>
+                        </a:ext>
+                      </a:extLst>
+                    </a:blip>
+                    <a:srcRect/>
+                    <a:stretch>
+                      <a:fillRect/>
+                    </a:stretch>
+                  </pic:blipFill>
+                  <pic:spPr bwMode="auto">
+                    <a:xfrm>
+                      <a:off x="0" y="0"/>
+                      <a:ext cx="2877185" cy="3408680"/>
+                    </a:xfrm>
+                    <a:prstGeom prst="rect">
+                      <a:avLst/>
+                    </a:prstGeom>
+                    <a:noFill/>
+                    <a:ln>
+                      <a:noFill/>
+                    </a:ln>
+                  </pic:spPr>
+                </pic:pic>
+              </a:graphicData>
+            </a:graphic>
+            <wp14:sizeRelH relativeFrom="margin">
+              <wp14:pctWidth>0</wp14:pctWidth>
+            </wp14:sizeRelH>
+            <wp14:sizeRelV relativeFrom="margin">
+              <wp14:pctHeight>0</wp14:pctHeight>
+            </wp14:sizeRelV>
+          </wp:anchor>
+        </w:drawing>
+      </w:r>
+      <w:r>
+        <w:t>Alright, so we are back to creating this magnificent piece of work. On the right we can see that frontend is working like intended (at this iteration). The new idea that I had that differs from the previous idea was using the URL id as a database identifier. Instead of using the id as a seed, we use id as a key.  This means that we must store country data from RESTAPI to our own database</w:t>
+      </w:r>
+      <w:r>
+        <w:t xml:space="preserve"> (</w:t>
+      </w:r>
+      <w:proofErr w:type="spellStart"/>
+      <w:r>
+        <w:t>mongoDB</w:t>
+      </w:r>
+      <w:proofErr w:type="spellEnd"/>
+      <w:r>
+        <w:t>)</w:t>
+      </w:r>
+      <w:r>
+        <w:t xml:space="preserve">, but if we parse it this should be better in the long run (and a lot more pleasant, since the ID version is truly random). </w:t>
+      </w:r>
+      <w:r>
+        <w:t>Currently the code is a bit all over the place both in frontend and backend.</w:t>
+      </w:r>
+      <w:r>
+        <w:t xml:space="preserve"> Frontend has awkward array definitions in </w:t>
+      </w:r>
+      <w:proofErr w:type="spellStart"/>
+      <w:r>
+        <w:t>useEffect</w:t>
+      </w:r>
+      <w:proofErr w:type="spellEnd"/>
+      <w:r>
+        <w:t xml:space="preserve"> which I </w:t>
+      </w:r>
+      <w:r>
+        <w:t>do not</w:t>
+      </w:r>
+      <w:r>
+        <w:t xml:space="preserve"> really want to fix before we slap backend and frontend together, since this</w:t>
+      </w:r>
+      <w:r>
+        <w:t xml:space="preserve"> ID thing</w:t>
+      </w:r>
+      <w:r>
+        <w:t xml:space="preserve"> might change drastically</w:t>
+      </w:r>
+      <w:r>
+        <w:t xml:space="preserve"> again</w:t>
+      </w:r>
+      <w:r>
+        <w:t>.</w:t>
+      </w:r>
+    </w:p>
+    <w:p/>
+    <w:p>
+      <w:r>
+        <w:rPr>
+          <w:noProof/>
+        </w:rPr>
+        <w:drawing>
+          <wp:anchor distT="0" distB="0" distL="114300" distR="114300" simplePos="0" relativeHeight="251660288" behindDoc="1" locked="0" layoutInCell="1" allowOverlap="1" wp14:anchorId="2FF7A7E7" wp14:editId="199C69F5">
+            <wp:simplePos x="0" y="0"/>
+            <wp:positionH relativeFrom="column">
+              <wp:posOffset>3192450</wp:posOffset>
+            </wp:positionH>
+            <wp:positionV relativeFrom="paragraph">
+              <wp:posOffset>128625</wp:posOffset>
+            </wp:positionV>
+            <wp:extent cx="2676525" cy="2609850"/>
+            <wp:effectExtent l="0" t="0" r="9525" b="0"/>
+            <wp:wrapTight wrapText="bothSides">
+              <wp:wrapPolygon edited="0">
+                <wp:start x="0" y="0"/>
+                <wp:lineTo x="0" y="21442"/>
+                <wp:lineTo x="21523" y="21442"/>
+                <wp:lineTo x="21523" y="0"/>
+                <wp:lineTo x="0" y="0"/>
+              </wp:wrapPolygon>
+            </wp:wrapTight>
+            <wp:docPr id="5" name="Kuva 5"/>
+            <wp:cNvGraphicFramePr>
+              <a:graphicFrameLocks xmlns:a="http://schemas.openxmlformats.org/drawingml/2006/main" noChangeAspect="1"/>
+            </wp:cNvGraphicFramePr>
+            <a:graphic xmlns:a="http://schemas.openxmlformats.org/drawingml/2006/main">
+              <a:graphicData uri="http://schemas.openxmlformats.org/drawingml/2006/picture">
+                <pic:pic xmlns:pic="http://schemas.openxmlformats.org/drawingml/2006/picture">
+                  <pic:nvPicPr>
+                    <pic:cNvPr id="1" name=""/>
+                    <pic:cNvPicPr/>
+                  </pic:nvPicPr>
+                  <pic:blipFill>
+                    <a:blip r:embed="rId8">
+                      <a:extLst>
+                        <a:ext uri="{28A0092B-C50C-407E-A947-70E740481C1C}">
+                          <a14:useLocalDpi xmlns:a14="http://schemas.microsoft.com/office/drawing/2010/main" val="0"/>
+                        </a:ext>
+                      </a:extLst>
+                    </a:blip>
+                    <a:stretch>
+                      <a:fillRect/>
+                    </a:stretch>
+                  </pic:blipFill>
+                  <pic:spPr>
+                    <a:xfrm>
+                      <a:off x="0" y="0"/>
+                      <a:ext cx="2676525" cy="2609850"/>
+                    </a:xfrm>
+                    <a:prstGeom prst="rect">
+                      <a:avLst/>
+                    </a:prstGeom>
+                  </pic:spPr>
+                </pic:pic>
+              </a:graphicData>
+            </a:graphic>
+          </wp:anchor>
+        </w:drawing>
+      </w:r>
+      <w:r>
+        <w:t>Backend has been created using NodeJS and Express, which I have used before</w:t>
+      </w:r>
+      <w:r>
+        <w:t xml:space="preserve">. </w:t>
+      </w:r>
+      <w:r>
+        <w:t xml:space="preserve">On the left we can see Postman requests (could have also used visual studio) and currently we have </w:t>
+      </w:r>
+      <w:proofErr w:type="gramStart"/>
+      <w:r>
+        <w:t>get</w:t>
+      </w:r>
+      <w:proofErr w:type="gramEnd"/>
+      <w:r>
+        <w:t xml:space="preserve">, </w:t>
+      </w:r>
+      <w:proofErr w:type="spellStart"/>
+      <w:r>
+        <w:t>getID</w:t>
+      </w:r>
+      <w:proofErr w:type="spellEnd"/>
+      <w:r>
+        <w:t>, post and patch which are the key commands. Remove will be added, but I wanted to write this update and push this first.</w:t>
+      </w:r>
+      <w:r>
+        <w:t xml:space="preserve"> </w:t>
+      </w:r>
+    </w:p>
+    <w:p>
+      <w:r>
+        <w:t xml:space="preserve">We also </w:t>
+      </w:r>
+      <w:r>
+        <w:t>do not</w:t>
+      </w:r>
+      <w:r>
+        <w:t xml:space="preserve"> have app.js, since I did not see a need for it right now, this might change when this backend starts to grow.</w:t>
+      </w:r>
+      <w:r>
+        <w:t xml:space="preserve"> </w:t>
+      </w:r>
+    </w:p>
+    <w:p/>
+    <w:p>
+      <w:r>
+        <w:t xml:space="preserve"> </w:t>
+      </w:r>
+    </w:p>
+    <w:p/>
+    <w:p/>
+    <w:p>
+      <w:r>
+        <w:t xml:space="preserve">Next job we </w:t>
+      </w:r>
+      <w:r>
+        <w:t>must</w:t>
+      </w:r>
+      <w:r>
+        <w:t xml:space="preserve"> do is to choose which features we want to add to “countries” part in our </w:t>
+      </w:r>
+      <w:proofErr w:type="spellStart"/>
+      <w:r>
+        <w:t>mongoDB</w:t>
+      </w:r>
+      <w:proofErr w:type="spellEnd"/>
+      <w:r>
+        <w:t>.</w:t>
+      </w:r>
+      <w:r>
+        <w:t xml:space="preserve"> Then we also must choose how many countries we want to be randomized, and what will happen if the people </w:t>
+      </w:r>
+      <w:r>
+        <w:t>cannot</w:t>
+      </w:r>
+      <w:r>
+        <w:t xml:space="preserve"> seem to agree on x </w:t>
+      </w:r>
+      <w:r>
+        <w:t>number</w:t>
+      </w:r>
+      <w:r>
+        <w:t xml:space="preserve"> of </w:t>
+      </w:r>
+      <w:r>
+        <w:t>countries,</w:t>
+      </w:r>
+      <w:r>
+        <w:t xml:space="preserve"> we provide for them. </w:t>
+      </w:r>
+      <w:r>
+        <w:t xml:space="preserve">I think soon we will have a working prototype that can be used to determine which country out of 255 options 2 people want to travel to. After this I can see myself adding possibility to have N amount of people, </w:t>
+      </w:r>
+      <w:r>
+        <w:t xml:space="preserve">choose a filter (e.g. European countries, remove countries with less than certain population or in certain region) and then we can try to make the site look better using HTML and CSS. </w:t>
+      </w:r>
+      <w:r>
+        <w:t xml:space="preserve">Its good to have </w:t>
+      </w:r>
+      <w:r>
+        <w:t>plans</w:t>
+      </w:r>
+      <w:r>
+        <w:t>, right?</w:t>
       </w:r>
     </w:p>
     <w:sectPr>

</xml_diff>